<commit_message>
UI improvements, onmouseup instead on click, etc.
</commit_message>
<xml_diff>
--- a/Magix - Fiche correction 2.docx
+++ b/Magix - Fiche correction 2.docx
@@ -2080,6 +2080,7 @@
               <w:rPr>
                 <w:rFonts w:ascii="Verdana" w:hAnsi="Verdana"/>
                 <w:b w:val="0"/>
+                <w:strike/>
                 <w:sz w:val="18"/>
                 <w:szCs w:val="18"/>
               </w:rPr>
@@ -2088,6 +2089,7 @@
               <w:rPr>
                 <w:rFonts w:ascii="Verdana" w:hAnsi="Verdana"/>
                 <w:b w:val="0"/>
+                <w:strike/>
                 <w:sz w:val="18"/>
                 <w:szCs w:val="18"/>
               </w:rPr>
@@ -2097,6 +2099,7 @@
               <w:rPr>
                 <w:rFonts w:ascii="Verdana" w:hAnsi="Verdana"/>
                 <w:b w:val="0"/>
+                <w:strike/>
                 <w:sz w:val="18"/>
                 <w:szCs w:val="18"/>
               </w:rPr>
@@ -2106,6 +2109,7 @@
               <w:rPr>
                 <w:rFonts w:ascii="Verdana" w:hAnsi="Verdana"/>
                 <w:b w:val="0"/>
+                <w:strike/>
                 <w:sz w:val="18"/>
                 <w:szCs w:val="18"/>
               </w:rPr>
@@ -2115,6 +2119,7 @@
               <w:rPr>
                 <w:rFonts w:ascii="Verdana" w:hAnsi="Verdana"/>
                 <w:b w:val="0"/>
+                <w:strike/>
                 <w:sz w:val="18"/>
                 <w:szCs w:val="18"/>
               </w:rPr>
@@ -2124,6 +2129,7 @@
               <w:rPr>
                 <w:rFonts w:ascii="Verdana" w:hAnsi="Verdana"/>
                 <w:b w:val="0"/>
+                <w:strike/>
                 <w:sz w:val="18"/>
                 <w:szCs w:val="18"/>
               </w:rPr>
@@ -2133,6 +2139,7 @@
               <w:rPr>
                 <w:rFonts w:ascii="Verdana" w:hAnsi="Verdana"/>
                 <w:b w:val="0"/>
+                <w:strike/>
                 <w:sz w:val="18"/>
                 <w:szCs w:val="18"/>
               </w:rPr>
@@ -2151,6 +2158,7 @@
               <w:rPr>
                 <w:rFonts w:ascii="Verdana" w:hAnsi="Verdana"/>
                 <w:b w:val="0"/>
+                <w:strike/>
                 <w:sz w:val="18"/>
                 <w:szCs w:val="18"/>
               </w:rPr>
@@ -2159,6 +2167,7 @@
               <w:rPr>
                 <w:rFonts w:ascii="Verdana" w:hAnsi="Verdana"/>
                 <w:b w:val="0"/>
+                <w:strike/>
                 <w:sz w:val="18"/>
                 <w:szCs w:val="18"/>
               </w:rPr>
@@ -2168,6 +2177,7 @@
               <w:rPr>
                 <w:rFonts w:ascii="Verdana" w:hAnsi="Verdana"/>
                 <w:b w:val="0"/>
+                <w:strike/>
                 <w:sz w:val="18"/>
                 <w:szCs w:val="18"/>
               </w:rPr>
@@ -2177,6 +2187,7 @@
               <w:rPr>
                 <w:rFonts w:ascii="Verdana" w:hAnsi="Verdana"/>
                 <w:b w:val="0"/>
+                <w:strike/>
                 <w:sz w:val="18"/>
                 <w:szCs w:val="18"/>
               </w:rPr>
@@ -2187,6 +2198,7 @@
               <w:rPr>
                 <w:rFonts w:ascii="Verdana" w:hAnsi="Verdana"/>
                 <w:b w:val="0"/>
+                <w:strike/>
                 <w:sz w:val="18"/>
                 <w:szCs w:val="18"/>
               </w:rPr>
@@ -2197,6 +2209,7 @@
               <w:rPr>
                 <w:rFonts w:ascii="Verdana" w:hAnsi="Verdana"/>
                 <w:b w:val="0"/>
+                <w:strike/>
                 <w:sz w:val="18"/>
                 <w:szCs w:val="18"/>
               </w:rPr>
@@ -2206,6 +2219,7 @@
               <w:rPr>
                 <w:rFonts w:ascii="Verdana" w:hAnsi="Verdana"/>
                 <w:b w:val="0"/>
+                <w:strike/>
                 <w:sz w:val="18"/>
                 <w:szCs w:val="18"/>
               </w:rPr>
@@ -2216,6 +2230,7 @@
               <w:rPr>
                 <w:rFonts w:ascii="Verdana" w:hAnsi="Verdana"/>
                 <w:b w:val="0"/>
+                <w:strike/>
                 <w:sz w:val="18"/>
                 <w:szCs w:val="18"/>
               </w:rPr>
@@ -2226,6 +2241,7 @@
               <w:rPr>
                 <w:rFonts w:ascii="Verdana" w:hAnsi="Verdana"/>
                 <w:b w:val="0"/>
+                <w:strike/>
                 <w:sz w:val="18"/>
                 <w:szCs w:val="18"/>
               </w:rPr>
@@ -2235,6 +2251,7 @@
               <w:rPr>
                 <w:rFonts w:ascii="Verdana" w:hAnsi="Verdana"/>
                 <w:b w:val="0"/>
+                <w:strike/>
                 <w:sz w:val="18"/>
                 <w:szCs w:val="18"/>
               </w:rPr>
@@ -2247,6 +2264,7 @@
                 <w:b w:val="0"/>
                 <w:i/>
                 <w:iCs/>
+                <w:strike/>
                 <w:sz w:val="18"/>
                 <w:szCs w:val="18"/>
               </w:rPr>
@@ -2257,6 +2275,7 @@
               <w:rPr>
                 <w:rFonts w:ascii="Verdana" w:hAnsi="Verdana"/>
                 <w:b w:val="0"/>
+                <w:strike/>
                 <w:sz w:val="18"/>
                 <w:szCs w:val="18"/>
               </w:rPr>

</xml_diff>

<commit_message>
UI fixes, attempted the guide...
</commit_message>
<xml_diff>
--- a/Magix - Fiche correction 2.docx
+++ b/Magix - Fiche correction 2.docx
@@ -193,13 +193,15 @@
               <w:rPr>
                 <w:rFonts w:ascii="Verdana" w:hAnsi="Verdana"/>
                 <w:color w:val="0D0D0D" w:themeColor="text1" w:themeTint="F2"/>
-              </w:rPr>
-            </w:pPr>
-            <w:r>
-              <w:rPr>
-                <w:rFonts w:ascii="Verdana" w:hAnsi="Verdana"/>
-                <w:b w:val="0"/>
-                <w:color w:val="0D0D0D" w:themeColor="text1" w:themeTint="F2"/>
+                <w:highlight w:val="yellow"/>
+              </w:rPr>
+            </w:pPr>
+            <w:r>
+              <w:rPr>
+                <w:rFonts w:ascii="Verdana" w:hAnsi="Verdana"/>
+                <w:b w:val="0"/>
+                <w:color w:val="0D0D0D" w:themeColor="text1" w:themeTint="F2"/>
+                <w:highlight w:val="yellow"/>
               </w:rPr>
               <w:t>README.md, avec votre nom et une description de vos animations.</w:t>
             </w:r>
@@ -402,37 +404,24 @@
               <w:rPr>
                 <w:rFonts w:ascii="Verdana" w:hAnsi="Verdana"/>
                 <w:b w:val="0"/>
-                <w:color w:val="0D0D0D" w:themeColor="text1" w:themeTint="F2"/>
-              </w:rPr>
-            </w:pPr>
-            <w:r>
-              <w:rPr>
-                <w:rFonts w:ascii="Verdana" w:hAnsi="Verdana"/>
-                <w:b w:val="0"/>
-                <w:color w:val="0D0D0D" w:themeColor="text1" w:themeTint="F2"/>
-              </w:rPr>
-              <w:t>N</w:t>
-            </w:r>
-            <w:r>
-              <w:rPr>
-                <w:rFonts w:ascii="Verdana" w:hAnsi="Verdana"/>
-                <w:b w:val="0"/>
-                <w:color w:val="0D0D0D" w:themeColor="text1" w:themeTint="F2"/>
-              </w:rPr>
-              <w:t xml:space="preserve">om de l’usager </w:t>
-            </w:r>
-            <w:r>
-              <w:rPr>
-                <w:rFonts w:ascii="Verdana" w:hAnsi="Verdana"/>
-                <w:b w:val="0"/>
-                <w:color w:val="0D0D0D" w:themeColor="text1" w:themeTint="F2"/>
-              </w:rPr>
-              <w:t>conservé</w:t>
-            </w:r>
-            <w:r>
-              <w:rPr>
-                <w:rFonts w:ascii="Verdana" w:hAnsi="Verdana"/>
-                <w:b w:val="0"/>
+                <w:strike/>
+                <w:color w:val="0D0D0D" w:themeColor="text1" w:themeTint="F2"/>
+              </w:rPr>
+            </w:pPr>
+            <w:r>
+              <w:rPr>
+                <w:rFonts w:ascii="Verdana" w:hAnsi="Verdana"/>
+                <w:b w:val="0"/>
+                <w:strike/>
+                <w:color w:val="0D0D0D" w:themeColor="text1" w:themeTint="F2"/>
+              </w:rPr>
+              <w:t>Nom de l’usager conservé</w:t>
+            </w:r>
+            <w:r>
+              <w:rPr>
+                <w:rFonts w:ascii="Verdana" w:hAnsi="Verdana"/>
+                <w:b w:val="0"/>
+                <w:strike/>
                 <w:color w:val="0D0D0D" w:themeColor="text1" w:themeTint="F2"/>
               </w:rPr>
               <w:t>/réaffiché</w:t>
@@ -441,6 +430,7 @@
               <w:rPr>
                 <w:rFonts w:ascii="Verdana" w:hAnsi="Verdana"/>
                 <w:b w:val="0"/>
+                <w:strike/>
                 <w:color w:val="0D0D0D" w:themeColor="text1" w:themeTint="F2"/>
               </w:rPr>
               <w:t xml:space="preserve"> (</w:t>
@@ -449,6 +439,7 @@
               <w:rPr>
                 <w:rFonts w:ascii="Verdana" w:hAnsi="Verdana"/>
                 <w:b w:val="0"/>
+                <w:strike/>
                 <w:color w:val="0D0D0D" w:themeColor="text1" w:themeTint="F2"/>
               </w:rPr>
               <w:t xml:space="preserve">par </w:t>
@@ -457,6 +448,7 @@
               <w:rPr>
                 <w:rFonts w:ascii="Verdana" w:hAnsi="Verdana"/>
                 <w:b w:val="0"/>
+                <w:strike/>
                 <w:color w:val="0D0D0D" w:themeColor="text1" w:themeTint="F2"/>
                 <w:u w:val="single"/>
               </w:rPr>
@@ -467,6 +459,7 @@
               <w:rPr>
                 <w:rFonts w:ascii="Verdana" w:hAnsi="Verdana"/>
                 <w:b w:val="0"/>
+                <w:strike/>
                 <w:color w:val="0D0D0D" w:themeColor="text1" w:themeTint="F2"/>
                 <w:u w:val="single"/>
               </w:rPr>
@@ -477,6 +470,7 @@
               <w:rPr>
                 <w:rFonts w:ascii="Verdana" w:hAnsi="Verdana"/>
                 <w:b w:val="0"/>
+                <w:strike/>
                 <w:color w:val="0D0D0D" w:themeColor="text1" w:themeTint="F2"/>
               </w:rPr>
               <w:t>)</w:t>
@@ -664,21 +658,24 @@
                 <w:rFonts w:ascii="Verdana" w:hAnsi="Verdana"/>
                 <w:b w:val="0"/>
                 <w:color w:val="0D0D0D" w:themeColor="text1" w:themeTint="F2"/>
-              </w:rPr>
-            </w:pPr>
-            <w:r>
-              <w:rPr>
-                <w:rFonts w:ascii="Verdana" w:hAnsi="Verdana"/>
-                <w:b w:val="0"/>
-                <w:color w:val="0D0D0D" w:themeColor="text1" w:themeTint="F2"/>
-              </w:rPr>
-              <w:t>Il</w:t>
-            </w:r>
-            <w:r>
-              <w:rPr>
-                <w:rFonts w:ascii="Verdana" w:hAnsi="Verdana"/>
-                <w:b w:val="0"/>
-                <w:color w:val="0D0D0D" w:themeColor="text1" w:themeTint="F2"/>
+                <w:highlight w:val="yellow"/>
+              </w:rPr>
+            </w:pPr>
+            <w:r>
+              <w:rPr>
+                <w:rFonts w:ascii="Verdana" w:hAnsi="Verdana"/>
+                <w:b w:val="0"/>
+                <w:color w:val="0D0D0D" w:themeColor="text1" w:themeTint="F2"/>
+                <w:highlight w:val="yellow"/>
+              </w:rPr>
+              <w:t>Un</w:t>
+            </w:r>
+            <w:r>
+              <w:rPr>
+                <w:rFonts w:ascii="Verdana" w:hAnsi="Verdana"/>
+                <w:b w:val="0"/>
+                <w:color w:val="0D0D0D" w:themeColor="text1" w:themeTint="F2"/>
+                <w:highlight w:val="yellow"/>
               </w:rPr>
               <w:t xml:space="preserve"> utilisateur connecté peut créer/modifier/supprimer s</w:t>
             </w:r>
@@ -687,6 +684,7 @@
                 <w:rFonts w:ascii="Verdana" w:hAnsi="Verdana"/>
                 <w:b w:val="0"/>
                 <w:color w:val="0D0D0D" w:themeColor="text1" w:themeTint="F2"/>
+                <w:highlight w:val="yellow"/>
               </w:rPr>
               <w:t>es articles</w:t>
             </w:r>
@@ -695,6 +693,7 @@
                 <w:rFonts w:ascii="Verdana" w:hAnsi="Verdana"/>
                 <w:b w:val="0"/>
                 <w:color w:val="0D0D0D" w:themeColor="text1" w:themeTint="F2"/>
+                <w:highlight w:val="yellow"/>
               </w:rPr>
               <w:t>, et une page affiche tous les articles</w:t>
             </w:r>
@@ -718,6 +717,7 @@
                 <w:rFonts w:ascii="Verdana" w:hAnsi="Verdana"/>
                 <w:b w:val="0"/>
                 <w:color w:val="0D0D0D" w:themeColor="text1" w:themeTint="F2"/>
+                <w:highlight w:val="yellow"/>
               </w:rPr>
               <w:t>Un visiteur peut consulter les commentaires laisser aux articles, et en écrire</w:t>
             </w:r>
@@ -864,6 +864,7 @@
               <w:spacing w:after="0"/>
               <w:rPr>
                 <w:rFonts w:ascii="Verdana" w:hAnsi="Verdana"/>
+                <w:strike/>
                 <w:color w:val="0D0D0D" w:themeColor="text1" w:themeTint="F2"/>
               </w:rPr>
             </w:pPr>
@@ -872,6 +873,7 @@
                 <w:rFonts w:ascii="Verdana" w:hAnsi="Verdana"/>
                 <w:b w:val="0"/>
                 <w:bCs w:val="0"/>
+                <w:strike/>
                 <w:color w:val="0D0D0D" w:themeColor="text1" w:themeTint="F2"/>
               </w:rPr>
               <w:t>Animation basée sur la manipulation du DOM (accueil)</w:t>
@@ -1908,12 +1910,14 @@
               <w:rPr>
                 <w:rFonts w:ascii="Verdana" w:hAnsi="Verdana"/>
                 <w:b w:val="0"/>
-              </w:rPr>
-            </w:pPr>
-            <w:r>
-              <w:rPr>
-                <w:rFonts w:ascii="Verdana" w:hAnsi="Verdana"/>
-                <w:b w:val="0"/>
+                <w:strike/>
+              </w:rPr>
+            </w:pPr>
+            <w:r>
+              <w:rPr>
+                <w:rFonts w:ascii="Verdana" w:hAnsi="Verdana"/>
+                <w:b w:val="0"/>
+                <w:strike/>
               </w:rPr>
               <w:t>Lors d’une partie, afficher</w:t>
             </w:r>
@@ -1921,6 +1925,7 @@
               <w:rPr>
                 <w:rFonts w:ascii="Verdana" w:hAnsi="Verdana"/>
                 <w:b w:val="0"/>
+                <w:strike/>
               </w:rPr>
               <w:t xml:space="preserve"> au minimum les informations suivantes </w:t>
             </w:r>
@@ -1928,6 +1933,7 @@
               <w:rPr>
                 <w:rFonts w:ascii="Verdana" w:hAnsi="Verdana"/>
                 <w:b w:val="0"/>
+                <w:strike/>
               </w:rPr>
               <w:t>:</w:t>
             </w:r>
@@ -2604,6 +2610,7 @@
               <w:rPr>
                 <w:rFonts w:ascii="Verdana" w:hAnsi="Verdana"/>
                 <w:b w:val="0"/>
+                <w:highlight w:val="yellow"/>
               </w:rPr>
               <w:t>Lorsque l’usager clique sur une carte dans la partie, faire afficher à l’écran une erreur, le cas échéant</w:t>
             </w:r>

</xml_diff>